<commit_message>
Updated with Rachel's comments
</commit_message>
<xml_diff>
--- a/Documentation/Sprint 1 Report.docx
+++ b/Documentation/Sprint 1 Report.docx
@@ -171,7 +171,10 @@
     </w:p>
     <w:p>
       <w:r>
-        <w:t xml:space="preserve">We are developing Android and iOS versions of the eBill application first. When Innovative gives us the API and requirements for the service ticket application development will be started on that as well. </w:t>
+        <w:t xml:space="preserve">We are developing Android and iOS versions of the eBill application first. </w:t>
+      </w:r>
+      <w:r>
+        <w:t xml:space="preserve">A service ticket application will enter development when the API and requirements become available. </w:t>
       </w:r>
       <w:r>
         <w:t xml:space="preserve">The eBill application will allow customers to access their account information, usage data, </w:t>
@@ -222,16 +225,25 @@
         </w:numPr>
       </w:pPr>
       <w:r>
-        <w:t>Project will use Eclipse, Xc</w:t>
-      </w:r>
-      <w:r>
-        <w:t>ode</w:t>
-      </w:r>
-      <w:r>
-        <w:t>, and StoryBoard</w:t>
-      </w:r>
-      <w:r>
-        <w:t xml:space="preserve"> for development</w:t>
+        <w:t>Project will use Eclipse</w:t>
+      </w:r>
+      <w:r>
+        <w:t xml:space="preserve"> </w:t>
+      </w:r>
+      <w:r>
+        <w:t xml:space="preserve">and </w:t>
+      </w:r>
+      <w:r>
+        <w:t>Xc</w:t>
+      </w:r>
+      <w:r>
+        <w:t>ode for development</w:t>
+      </w:r>
+      <w:r>
+        <w:t xml:space="preserve"> </w:t>
+      </w:r>
+      <w:r>
+        <w:t>environments</w:t>
       </w:r>
     </w:p>
     <w:p>
@@ -513,7 +525,12 @@
         </w:numPr>
       </w:pPr>
       <w:r>
-        <w:t>Cards in this area focus on building Android layout elements, building logic to populate the layout with data, and working on Android-specific design issues.</w:t>
+        <w:t>Cards in this area focus on building Android layout elements, building logic to populate the layout with data, and working on Android-spec</w:t>
+      </w:r>
+      <w:bookmarkStart w:id="0" w:name="_GoBack"/>
+      <w:bookmarkEnd w:id="0"/>
+      <w:r>
+        <w:t>ific design issues.</w:t>
       </w:r>
     </w:p>
     <w:p>
@@ -569,8 +586,6 @@
       <w:r>
         <w:t>by other team members for data access</w:t>
       </w:r>
-      <w:bookmarkStart w:id="0" w:name="_GoBack"/>
-      <w:bookmarkEnd w:id="0"/>
     </w:p>
     <w:p>
       <w:pPr>

</xml_diff>

<commit_message>
Updates, new PDF for sprint 1 report
</commit_message>
<xml_diff>
--- a/Documentation/Sprint 1 Report.docx
+++ b/Documentation/Sprint 1 Report.docx
@@ -157,7 +157,21 @@
     </w:p>
     <w:p>
       <w:r>
-        <w:t>Innovative Systems LLC is a telecommunications company that wants to provide additional services to the users of their services. The goal for this project is to extend the existing Innovative Systems eBill website, where customers can access their accounts, to both Android and iOS mobile devices. In addition, a service ticket application should be created for both Android and iOS systems for use by the service technicians. Innovative needs these applications to be user friendly, replicate existing functionality, and integrate with their existing APIs.</w:t>
+        <w:t xml:space="preserve">Innovative Systems LLC is a telecommunications company that wants to provide additional services to the users of their services. The goal for this project is to extend the existing Innovative Systems eBill website, where customers can access their accounts, to both Android and iOS mobile devices. In addition, a service ticket application </w:t>
+      </w:r>
+      <w:r>
+        <w:t>will</w:t>
+      </w:r>
+      <w:r>
+        <w:t xml:space="preserve"> be created for both Android and iOS systems for use by the service technicians. Innovative</w:t>
+      </w:r>
+      <w:r>
+        <w:t xml:space="preserve"> Systems</w:t>
+      </w:r>
+      <w:bookmarkStart w:id="0" w:name="_GoBack"/>
+      <w:bookmarkEnd w:id="0"/>
+      <w:r>
+        <w:t xml:space="preserve"> needs these applications to be user friendly, replicate existing functionality, and integrate with their existing APIs.</w:t>
       </w:r>
     </w:p>
     <w:p/>
@@ -525,12 +539,7 @@
         </w:numPr>
       </w:pPr>
       <w:r>
-        <w:t>Cards in this area focus on building Android layout elements, building logic to populate the layout with data, and working on Android-spec</w:t>
-      </w:r>
-      <w:bookmarkStart w:id="0" w:name="_GoBack"/>
-      <w:bookmarkEnd w:id="0"/>
-      <w:r>
-        <w:t>ific design issues.</w:t>
+        <w:t>Cards in this area focus on building Android layout elements, building logic to populate the layout with data, and working on Android-specific design issues.</w:t>
       </w:r>
     </w:p>
     <w:p>

</xml_diff>